<commit_message>
Sprint Plan / User Stories Update- Han
</commit_message>
<xml_diff>
--- a/user stories.docx
+++ b/user stories.docx
@@ -59,15 +59,22 @@
           <w:ilvl w:val="1"/>
           <w:numId w:val="1"/>
         </w:numPr>
+        <w:rPr>
+          <w:color w:val="FF0000"/>
+        </w:rPr>
       </w:pPr>
       <w:r>
         <w:rPr>
           <w:i/>
           <w:iCs/>
+          <w:color w:val="FF0000"/>
         </w:rPr>
         <w:t>Must Have</w:t>
       </w:r>
       <w:r>
+        <w:rPr>
+          <w:color w:val="FF0000"/>
+        </w:rPr>
         <w:t>:</w:t>
       </w:r>
     </w:p>
@@ -119,7 +126,15 @@
         </w:numPr>
       </w:pPr>
       <w:r>
-        <w:t>The user is able to sign up with email, username, and password, receiving a confirmation email.</w:t>
+        <w:t xml:space="preserve">The user </w:t>
+      </w:r>
+      <w:proofErr w:type="gramStart"/>
+      <w:r>
+        <w:t>is able to</w:t>
+      </w:r>
+      <w:proofErr w:type="gramEnd"/>
+      <w:r>
+        <w:t xml:space="preserve"> sign up with email, username, and password, receiving a confirmation email.</w:t>
       </w:r>
     </w:p>
     <w:p>
@@ -154,15 +169,22 @@
           <w:ilvl w:val="1"/>
           <w:numId w:val="1"/>
         </w:numPr>
+        <w:rPr>
+          <w:highlight w:val="yellow"/>
+        </w:rPr>
       </w:pPr>
       <w:r>
         <w:rPr>
           <w:i/>
           <w:iCs/>
+          <w:highlight w:val="yellow"/>
         </w:rPr>
         <w:t>Should Have</w:t>
       </w:r>
       <w:r>
+        <w:rPr>
+          <w:highlight w:val="yellow"/>
+        </w:rPr>
         <w:t>:</w:t>
       </w:r>
     </w:p>
@@ -253,15 +275,22 @@
           <w:ilvl w:val="1"/>
           <w:numId w:val="2"/>
         </w:numPr>
+        <w:rPr>
+          <w:color w:val="FF0000"/>
+        </w:rPr>
       </w:pPr>
       <w:r>
         <w:rPr>
           <w:i/>
           <w:iCs/>
+          <w:color w:val="FF0000"/>
         </w:rPr>
         <w:t>Must Have</w:t>
       </w:r>
       <w:r>
+        <w:rPr>
+          <w:color w:val="FF0000"/>
+        </w:rPr>
         <w:t>:</w:t>
       </w:r>
     </w:p>
@@ -355,15 +384,22 @@
           <w:ilvl w:val="1"/>
           <w:numId w:val="2"/>
         </w:numPr>
+        <w:rPr>
+          <w:color w:val="FF0000"/>
+        </w:rPr>
       </w:pPr>
       <w:r>
         <w:rPr>
           <w:i/>
           <w:iCs/>
+          <w:color w:val="FF0000"/>
         </w:rPr>
         <w:t>Must Have</w:t>
       </w:r>
       <w:r>
+        <w:rPr>
+          <w:color w:val="FF0000"/>
+        </w:rPr>
         <w:t>:</w:t>
       </w:r>
     </w:p>
@@ -429,15 +465,22 @@
           <w:ilvl w:val="1"/>
           <w:numId w:val="2"/>
         </w:numPr>
+        <w:rPr>
+          <w:color w:val="FF0000"/>
+        </w:rPr>
       </w:pPr>
       <w:r>
         <w:rPr>
           <w:i/>
           <w:iCs/>
+          <w:color w:val="FF0000"/>
         </w:rPr>
         <w:t>Must Have</w:t>
       </w:r>
       <w:r>
+        <w:rPr>
+          <w:color w:val="FF0000"/>
+        </w:rPr>
         <w:t>:</w:t>
       </w:r>
     </w:p>
@@ -517,15 +560,22 @@
           <w:ilvl w:val="1"/>
           <w:numId w:val="3"/>
         </w:numPr>
+        <w:rPr>
+          <w:color w:val="FF0000"/>
+        </w:rPr>
       </w:pPr>
       <w:r>
         <w:rPr>
           <w:i/>
           <w:iCs/>
+          <w:color w:val="FF0000"/>
         </w:rPr>
         <w:t>Must Have</w:t>
       </w:r>
       <w:r>
+        <w:rPr>
+          <w:color w:val="FF0000"/>
+        </w:rPr>
         <w:t>:</w:t>
       </w:r>
     </w:p>
@@ -590,15 +640,22 @@
           <w:ilvl w:val="1"/>
           <w:numId w:val="3"/>
         </w:numPr>
+        <w:rPr>
+          <w:highlight w:val="yellow"/>
+        </w:rPr>
       </w:pPr>
       <w:r>
         <w:rPr>
           <w:i/>
           <w:iCs/>
+          <w:highlight w:val="yellow"/>
         </w:rPr>
         <w:t>Should Have</w:t>
       </w:r>
       <w:r>
+        <w:rPr>
+          <w:highlight w:val="yellow"/>
+        </w:rPr>
         <w:t>:</w:t>
       </w:r>
     </w:p>
@@ -663,15 +720,22 @@
           <w:ilvl w:val="1"/>
           <w:numId w:val="3"/>
         </w:numPr>
+        <w:rPr>
+          <w:color w:val="FF0000"/>
+        </w:rPr>
       </w:pPr>
       <w:r>
         <w:rPr>
           <w:i/>
           <w:iCs/>
+          <w:color w:val="FF0000"/>
         </w:rPr>
         <w:t>Must Have</w:t>
       </w:r>
       <w:r>
+        <w:rPr>
+          <w:color w:val="FF0000"/>
+        </w:rPr>
         <w:t>:</w:t>
       </w:r>
     </w:p>
@@ -752,15 +816,22 @@
           <w:ilvl w:val="1"/>
           <w:numId w:val="4"/>
         </w:numPr>
+        <w:rPr>
+          <w:color w:val="FF0000"/>
+        </w:rPr>
       </w:pPr>
       <w:r>
         <w:rPr>
           <w:i/>
           <w:iCs/>
+          <w:color w:val="FF0000"/>
         </w:rPr>
         <w:t>Must Have</w:t>
       </w:r>
       <w:r>
+        <w:rPr>
+          <w:color w:val="FF0000"/>
+        </w:rPr>
         <w:t>:</w:t>
       </w:r>
     </w:p>
@@ -840,15 +911,22 @@
           <w:ilvl w:val="1"/>
           <w:numId w:val="5"/>
         </w:numPr>
+        <w:rPr>
+          <w:color w:val="FF0000"/>
+        </w:rPr>
       </w:pPr>
       <w:r>
         <w:rPr>
           <w:i/>
           <w:iCs/>
+          <w:color w:val="FF0000"/>
         </w:rPr>
         <w:t>Must Have</w:t>
       </w:r>
       <w:r>
+        <w:rPr>
+          <w:color w:val="FF0000"/>
+        </w:rPr>
         <w:t>:</w:t>
       </w:r>
     </w:p>
@@ -913,15 +991,22 @@
           <w:ilvl w:val="1"/>
           <w:numId w:val="5"/>
         </w:numPr>
+        <w:rPr>
+          <w:color w:val="FF0000"/>
+        </w:rPr>
       </w:pPr>
       <w:r>
         <w:rPr>
           <w:i/>
           <w:iCs/>
+          <w:color w:val="FF0000"/>
         </w:rPr>
         <w:t>Must Have</w:t>
       </w:r>
       <w:r>
+        <w:rPr>
+          <w:color w:val="FF0000"/>
+        </w:rPr>
         <w:t>:</w:t>
       </w:r>
     </w:p>
@@ -1001,15 +1086,22 @@
           <w:ilvl w:val="1"/>
           <w:numId w:val="6"/>
         </w:numPr>
+        <w:rPr>
+          <w:color w:val="FF0000"/>
+        </w:rPr>
       </w:pPr>
       <w:r>
         <w:rPr>
           <w:i/>
           <w:iCs/>
+          <w:color w:val="FF0000"/>
         </w:rPr>
         <w:t>Must Have</w:t>
       </w:r>
       <w:r>
+        <w:rPr>
+          <w:color w:val="FF0000"/>
+        </w:rPr>
         <w:t>:</w:t>
       </w:r>
     </w:p>
@@ -1075,15 +1167,22 @@
           <w:ilvl w:val="1"/>
           <w:numId w:val="6"/>
         </w:numPr>
+        <w:rPr>
+          <w:highlight w:val="yellow"/>
+        </w:rPr>
       </w:pPr>
       <w:r>
         <w:rPr>
           <w:i/>
           <w:iCs/>
+          <w:highlight w:val="yellow"/>
         </w:rPr>
         <w:t>Should Have</w:t>
       </w:r>
       <w:r>
+        <w:rPr>
+          <w:highlight w:val="yellow"/>
+        </w:rPr>
         <w:t>:</w:t>
       </w:r>
     </w:p>
@@ -1163,15 +1262,22 @@
           <w:ilvl w:val="1"/>
           <w:numId w:val="7"/>
         </w:numPr>
+        <w:rPr>
+          <w:highlight w:val="yellow"/>
+        </w:rPr>
       </w:pPr>
       <w:r>
         <w:rPr>
           <w:i/>
           <w:iCs/>
+          <w:highlight w:val="yellow"/>
         </w:rPr>
         <w:t>Should Have</w:t>
       </w:r>
       <w:r>
+        <w:rPr>
+          <w:highlight w:val="yellow"/>
+        </w:rPr>
         <w:t>:</w:t>
       </w:r>
     </w:p>
@@ -1236,15 +1342,22 @@
           <w:ilvl w:val="1"/>
           <w:numId w:val="7"/>
         </w:numPr>
+        <w:rPr>
+          <w:color w:val="4EA72E" w:themeColor="accent6"/>
+        </w:rPr>
       </w:pPr>
       <w:r>
         <w:rPr>
           <w:i/>
           <w:iCs/>
+          <w:color w:val="4EA72E" w:themeColor="accent6"/>
         </w:rPr>
         <w:t>Could Have</w:t>
       </w:r>
       <w:r>
+        <w:rPr>
+          <w:color w:val="4EA72E" w:themeColor="accent6"/>
+        </w:rPr>
         <w:t>:</w:t>
       </w:r>
     </w:p>
@@ -1309,15 +1422,22 @@
           <w:ilvl w:val="1"/>
           <w:numId w:val="7"/>
         </w:numPr>
+        <w:rPr>
+          <w:highlight w:val="yellow"/>
+        </w:rPr>
       </w:pPr>
       <w:r>
         <w:rPr>
           <w:i/>
           <w:iCs/>
+          <w:highlight w:val="yellow"/>
         </w:rPr>
         <w:t>Should Have</w:t>
       </w:r>
       <w:r>
+        <w:rPr>
+          <w:highlight w:val="yellow"/>
+        </w:rPr>
         <w:t>:</w:t>
       </w:r>
     </w:p>
@@ -1397,15 +1517,22 @@
           <w:ilvl w:val="1"/>
           <w:numId w:val="8"/>
         </w:numPr>
+        <w:rPr>
+          <w:color w:val="4EA72E" w:themeColor="accent6"/>
+        </w:rPr>
       </w:pPr>
       <w:r>
         <w:rPr>
           <w:i/>
           <w:iCs/>
+          <w:color w:val="4EA72E" w:themeColor="accent6"/>
         </w:rPr>
         <w:t>Could Have</w:t>
       </w:r>
       <w:r>
+        <w:rPr>
+          <w:color w:val="4EA72E" w:themeColor="accent6"/>
+        </w:rPr>
         <w:t>:</w:t>
       </w:r>
     </w:p>
@@ -1441,15 +1568,22 @@
           <w:ilvl w:val="1"/>
           <w:numId w:val="8"/>
         </w:numPr>
+        <w:rPr>
+          <w:highlight w:val="yellow"/>
+        </w:rPr>
       </w:pPr>
       <w:r>
         <w:rPr>
           <w:i/>
           <w:iCs/>
+          <w:highlight w:val="yellow"/>
         </w:rPr>
         <w:t>Should Have</w:t>
       </w:r>
       <w:r>
+        <w:rPr>
+          <w:highlight w:val="yellow"/>
+        </w:rPr>
         <w:t>:</w:t>
       </w:r>
     </w:p>
@@ -1479,6 +1613,1192 @@
       </w:r>
     </w:p>
     <w:p/>
+    <w:p>
+      <w:pPr>
+        <w:rPr>
+          <w:b/>
+          <w:bCs/>
+        </w:rPr>
+      </w:pPr>
+      <w:r>
+        <w:rPr>
+          <w:b/>
+          <w:bCs/>
+        </w:rPr>
+        <w:t>User stories – Acceptance criteria</w:t>
+      </w:r>
+      <w:r>
+        <w:rPr>
+          <w:b/>
+          <w:bCs/>
+        </w:rPr>
+        <w:br/>
+      </w:r>
+    </w:p>
+    <w:p>
+      <w:pPr>
+        <w:pStyle w:val="ListParagraph"/>
+        <w:numPr>
+          <w:ilvl w:val="0"/>
+          <w:numId w:val="30"/>
+        </w:numPr>
+        <w:spacing w:after="0"/>
+      </w:pPr>
+      <w:r>
+        <w:rPr>
+          <w:i/>
+          <w:iCs/>
+          <w:color w:val="4EA72E" w:themeColor="accent6"/>
+        </w:rPr>
+        <w:t>Could Have</w:t>
+      </w:r>
+      <w:r>
+        <w:t xml:space="preserve"> </w:t>
+      </w:r>
+      <w:r>
+        <w:t xml:space="preserve">- </w:t>
+      </w:r>
+      <w:r>
+        <w:t>As a community member, I want to easily request permission to use an artist's work for non-commercial purposes, so I can share their art while respecting their rights.</w:t>
+      </w:r>
+    </w:p>
+    <w:p>
+      <w:pPr>
+        <w:spacing w:after="0"/>
+      </w:pPr>
+      <w:r>
+        <w:t>Given that I am viewing an artist’s portfolio,</w:t>
+      </w:r>
+    </w:p>
+    <w:p>
+      <w:pPr>
+        <w:spacing w:after="0"/>
+      </w:pPr>
+      <w:r>
+        <w:t>When I click the "Request" button,</w:t>
+      </w:r>
+    </w:p>
+    <w:p>
+      <w:pPr>
+        <w:spacing w:after="0"/>
+      </w:pPr>
+      <w:r>
+        <w:t>Then a request form should appear where I can specify my intended use, and the artist will be notified of the request.</w:t>
+      </w:r>
+      <w:r>
+        <w:t xml:space="preserve"> </w:t>
+      </w:r>
+    </w:p>
+    <w:p>
+      <w:pPr>
+        <w:pStyle w:val="ListParagraph"/>
+        <w:numPr>
+          <w:ilvl w:val="0"/>
+          <w:numId w:val="30"/>
+        </w:numPr>
+        <w:spacing w:after="0"/>
+      </w:pPr>
+      <w:r>
+        <w:rPr>
+          <w:i/>
+          <w:iCs/>
+          <w:color w:val="FF0000"/>
+        </w:rPr>
+        <w:t>Must Have</w:t>
+      </w:r>
+      <w:r>
+        <w:t xml:space="preserve"> </w:t>
+      </w:r>
+      <w:r>
+        <w:t xml:space="preserve">- </w:t>
+      </w:r>
+      <w:r>
+        <w:t>As a community organizer, I want to create and manage art projects within the platform, so I can encourage collaboration and participation from community members.</w:t>
+      </w:r>
+    </w:p>
+    <w:p>
+      <w:pPr>
+        <w:spacing w:after="0"/>
+      </w:pPr>
+      <w:r>
+        <w:t>Given that I am logged into my organizer profile,</w:t>
+      </w:r>
+    </w:p>
+    <w:p>
+      <w:pPr>
+        <w:spacing w:after="0"/>
+      </w:pPr>
+      <w:r>
+        <w:t>When I navigate to the "Projects" section,</w:t>
+      </w:r>
+    </w:p>
+    <w:p>
+      <w:pPr>
+        <w:spacing w:after="0"/>
+      </w:pPr>
+      <w:r>
+        <w:t>Then I should be able to create, edit, and manage art projects, inviting users to join or collaborate.</w:t>
+      </w:r>
+    </w:p>
+    <w:p>
+      <w:pPr>
+        <w:pStyle w:val="ListParagraph"/>
+        <w:numPr>
+          <w:ilvl w:val="0"/>
+          <w:numId w:val="30"/>
+        </w:numPr>
+        <w:spacing w:after="0"/>
+      </w:pPr>
+      <w:r>
+        <w:rPr>
+          <w:i/>
+          <w:iCs/>
+          <w:highlight w:val="yellow"/>
+        </w:rPr>
+        <w:t>Should Have</w:t>
+      </w:r>
+      <w:r>
+        <w:t xml:space="preserve"> - </w:t>
+      </w:r>
+      <w:r>
+        <w:t>As an art student, I want to showcase my work to potential schools or employers, so I can gain recognition and opportunities.</w:t>
+      </w:r>
+    </w:p>
+    <w:p>
+      <w:pPr>
+        <w:spacing w:after="0"/>
+      </w:pPr>
+      <w:r>
+        <w:t>Given that I have uploaded my artwork,</w:t>
+      </w:r>
+    </w:p>
+    <w:p>
+      <w:pPr>
+        <w:spacing w:after="0"/>
+      </w:pPr>
+      <w:r>
+        <w:t>When I create a portfolio,</w:t>
+      </w:r>
+    </w:p>
+    <w:p>
+      <w:pPr>
+        <w:spacing w:after="0"/>
+      </w:pPr>
+      <w:r>
+        <w:t>Then I should be able to share a link to schools or employers, and they should be able to view my work and details without logging in.</w:t>
+      </w:r>
+    </w:p>
+    <w:p>
+      <w:pPr>
+        <w:pStyle w:val="ListParagraph"/>
+        <w:numPr>
+          <w:ilvl w:val="0"/>
+          <w:numId w:val="30"/>
+        </w:numPr>
+        <w:spacing w:after="0"/>
+      </w:pPr>
+      <w:r>
+        <w:rPr>
+          <w:i/>
+          <w:iCs/>
+          <w:color w:val="FF0000"/>
+        </w:rPr>
+        <w:t>Must Have</w:t>
+      </w:r>
+      <w:r>
+        <w:t xml:space="preserve"> - </w:t>
+      </w:r>
+      <w:r>
+        <w:t>As an independent artist, I want to easily upload and organize my artwork into different categories, so I can keep my portfolio neat and accessible.</w:t>
+      </w:r>
+    </w:p>
+    <w:p>
+      <w:pPr>
+        <w:spacing w:after="0"/>
+      </w:pPr>
+      <w:r>
+        <w:t>Given that I am logged in as an artist,</w:t>
+      </w:r>
+    </w:p>
+    <w:p>
+      <w:pPr>
+        <w:spacing w:after="0"/>
+      </w:pPr>
+      <w:r>
+        <w:t>When I upload my artwork,</w:t>
+      </w:r>
+    </w:p>
+    <w:p>
+      <w:pPr>
+        <w:spacing w:after="0"/>
+      </w:pPr>
+      <w:r>
+        <w:t>Then I should be able to add titles, dates, tags, and categorize the pieces into collections for easy management.</w:t>
+      </w:r>
+    </w:p>
+    <w:p>
+      <w:pPr>
+        <w:pStyle w:val="ListParagraph"/>
+        <w:numPr>
+          <w:ilvl w:val="0"/>
+          <w:numId w:val="30"/>
+        </w:numPr>
+        <w:spacing w:after="0"/>
+      </w:pPr>
+      <w:r>
+        <w:rPr>
+          <w:i/>
+          <w:iCs/>
+          <w:color w:val="FF0000"/>
+        </w:rPr>
+        <w:t>Must Have</w:t>
+      </w:r>
+      <w:r>
+        <w:t xml:space="preserve"> - </w:t>
+      </w:r>
+      <w:r>
+        <w:t>As an art school representative, I want to review student portfolios, so I can identify potential candidates for scholarships or programs.</w:t>
+      </w:r>
+    </w:p>
+    <w:p>
+      <w:pPr>
+        <w:spacing w:after="0"/>
+      </w:pPr>
+      <w:r>
+        <w:t>Given that I have logged into my account,</w:t>
+      </w:r>
+    </w:p>
+    <w:p>
+      <w:pPr>
+        <w:spacing w:after="0"/>
+      </w:pPr>
+      <w:r>
+        <w:t>When I search for student portfolios by tag or category,</w:t>
+      </w:r>
+    </w:p>
+    <w:p>
+      <w:pPr>
+        <w:spacing w:after="0"/>
+      </w:pPr>
+      <w:r>
+        <w:t>Then I should be able to filter and review portfolios that match scholarship or program criteria.</w:t>
+      </w:r>
+    </w:p>
+    <w:p>
+      <w:pPr>
+        <w:pStyle w:val="ListParagraph"/>
+        <w:numPr>
+          <w:ilvl w:val="0"/>
+          <w:numId w:val="30"/>
+        </w:numPr>
+        <w:spacing w:after="0"/>
+      </w:pPr>
+      <w:r>
+        <w:rPr>
+          <w:i/>
+          <w:iCs/>
+          <w:highlight w:val="yellow"/>
+        </w:rPr>
+        <w:lastRenderedPageBreak/>
+        <w:t>Should Have</w:t>
+      </w:r>
+      <w:r>
+        <w:t xml:space="preserve"> </w:t>
+      </w:r>
+      <w:r>
+        <w:t xml:space="preserve">- </w:t>
+      </w:r>
+      <w:r>
+        <w:t>As an art-interested user, I want to follow artists that I like, so I can stay updated with their new artworks and projects.</w:t>
+      </w:r>
+    </w:p>
+    <w:p>
+      <w:pPr>
+        <w:spacing w:after="0"/>
+      </w:pPr>
+      <w:r>
+        <w:t>Given that I am viewing an artist’s profile,</w:t>
+      </w:r>
+    </w:p>
+    <w:p>
+      <w:pPr>
+        <w:spacing w:after="0"/>
+      </w:pPr>
+      <w:r>
+        <w:t>When I click "Follow,"</w:t>
+      </w:r>
+    </w:p>
+    <w:p>
+      <w:pPr>
+        <w:spacing w:after="0"/>
+      </w:pPr>
+      <w:r>
+        <w:t>Then I should be notified when the artist uploads new work or participates in projects.</w:t>
+      </w:r>
+    </w:p>
+    <w:p>
+      <w:pPr>
+        <w:pStyle w:val="ListParagraph"/>
+        <w:numPr>
+          <w:ilvl w:val="0"/>
+          <w:numId w:val="30"/>
+        </w:numPr>
+        <w:spacing w:after="0"/>
+      </w:pPr>
+      <w:r>
+        <w:rPr>
+          <w:i/>
+          <w:iCs/>
+          <w:color w:val="FF0000"/>
+        </w:rPr>
+        <w:t>Must Have</w:t>
+      </w:r>
+      <w:r>
+        <w:t xml:space="preserve"> - </w:t>
+      </w:r>
+      <w:r>
+        <w:t>As an art student, I want to connect with other artists on the platform via messages and organize collaborative art projects, so that I can expand my network, enhance my skills, and create new artwork with like-minded individuals.</w:t>
+      </w:r>
+    </w:p>
+    <w:p>
+      <w:pPr>
+        <w:spacing w:after="0"/>
+      </w:pPr>
+      <w:r>
+        <w:t>Given that I am logged into my account,</w:t>
+      </w:r>
+    </w:p>
+    <w:p>
+      <w:pPr>
+        <w:spacing w:after="0"/>
+      </w:pPr>
+      <w:r>
+        <w:t>When I view another artist’s profile,</w:t>
+      </w:r>
+    </w:p>
+    <w:p>
+      <w:pPr>
+        <w:spacing w:after="0"/>
+      </w:pPr>
+      <w:r>
+        <w:t>Then I should be able to send them a message and propose a collaboration.</w:t>
+      </w:r>
+    </w:p>
+    <w:p>
+      <w:pPr>
+        <w:pStyle w:val="ListParagraph"/>
+        <w:numPr>
+          <w:ilvl w:val="0"/>
+          <w:numId w:val="30"/>
+        </w:numPr>
+        <w:spacing w:after="0"/>
+      </w:pPr>
+      <w:r>
+        <w:rPr>
+          <w:i/>
+          <w:iCs/>
+          <w:color w:val="4EA72E" w:themeColor="accent6"/>
+        </w:rPr>
+        <w:t>Could Have</w:t>
+      </w:r>
+      <w:r>
+        <w:t xml:space="preserve"> </w:t>
+      </w:r>
+      <w:r>
+        <w:t xml:space="preserve">- </w:t>
+      </w:r>
+      <w:r>
+        <w:t>As a content creator, I want to request the fair use of an artist’s work through the platform, so that I can legally use the artwork in my project with the artist's permission.</w:t>
+      </w:r>
+    </w:p>
+    <w:p>
+      <w:pPr>
+        <w:spacing w:after="0"/>
+      </w:pPr>
+      <w:r>
+        <w:t>Given that I am viewing an artwork,</w:t>
+      </w:r>
+    </w:p>
+    <w:p>
+      <w:pPr>
+        <w:spacing w:after="0"/>
+      </w:pPr>
+      <w:r>
+        <w:t>When I click the "Request" button,</w:t>
+      </w:r>
+    </w:p>
+    <w:p>
+      <w:pPr>
+        <w:spacing w:after="0"/>
+      </w:pPr>
+      <w:r>
+        <w:t>Then I should be able to send a request specifying the usage details to the artist for approval.</w:t>
+      </w:r>
+    </w:p>
+    <w:p>
+      <w:pPr>
+        <w:pStyle w:val="ListParagraph"/>
+        <w:numPr>
+          <w:ilvl w:val="0"/>
+          <w:numId w:val="30"/>
+        </w:numPr>
+        <w:spacing w:after="0"/>
+      </w:pPr>
+      <w:r>
+        <w:rPr>
+          <w:i/>
+          <w:iCs/>
+          <w:color w:val="4EA72E" w:themeColor="accent6"/>
+        </w:rPr>
+        <w:t>Could Have</w:t>
+      </w:r>
+      <w:r>
+        <w:t xml:space="preserve"> </w:t>
+      </w:r>
+      <w:r>
+        <w:t xml:space="preserve">- </w:t>
+      </w:r>
+      <w:r>
+        <w:t>As an independent artist, I want to review and respond to fair use requests for my artwork, so that I can control how my art is used and make decisions about collaborations or licensing opportunities.</w:t>
+      </w:r>
+    </w:p>
+    <w:p>
+      <w:pPr>
+        <w:spacing w:after="0"/>
+      </w:pPr>
+      <w:r>
+        <w:t>Given that I have received a fair use request,</w:t>
+      </w:r>
+    </w:p>
+    <w:p>
+      <w:pPr>
+        <w:spacing w:after="0"/>
+      </w:pPr>
+      <w:r>
+        <w:t>When I review the request details,</w:t>
+      </w:r>
+    </w:p>
+    <w:p>
+      <w:pPr>
+        <w:spacing w:after="0"/>
+      </w:pPr>
+      <w:r>
+        <w:t>Then I should be able to approve, decline, or propose changes to the usage terms.</w:t>
+      </w:r>
+    </w:p>
+    <w:p>
+      <w:pPr>
+        <w:pStyle w:val="ListParagraph"/>
+        <w:numPr>
+          <w:ilvl w:val="0"/>
+          <w:numId w:val="30"/>
+        </w:numPr>
+        <w:spacing w:after="0"/>
+      </w:pPr>
+      <w:r>
+        <w:rPr>
+          <w:i/>
+          <w:iCs/>
+          <w:highlight w:val="yellow"/>
+        </w:rPr>
+        <w:t>Should Have</w:t>
+      </w:r>
+      <w:r>
+        <w:t xml:space="preserve"> </w:t>
+      </w:r>
+      <w:r>
+        <w:t xml:space="preserve">- </w:t>
+      </w:r>
+      <w:r>
+        <w:t>As an employer or art recruiter, I want to browse and search through artist portfolios on the platform, so that I can discover and evaluate artists' work to find potential candidates for hiring or collaboration.</w:t>
+      </w:r>
+    </w:p>
+    <w:p>
+      <w:pPr>
+        <w:spacing w:after="0"/>
+      </w:pPr>
+      <w:r>
+        <w:t>Given that I am on the portfolio search page,</w:t>
+      </w:r>
+    </w:p>
+    <w:p>
+      <w:pPr>
+        <w:spacing w:after="0"/>
+      </w:pPr>
+      <w:r>
+        <w:t>When I apply filters based on medium, style, or date,</w:t>
+      </w:r>
+    </w:p>
+    <w:p>
+      <w:pPr>
+        <w:spacing w:after="0"/>
+      </w:pPr>
+      <w:r>
+        <w:t>Then I should see results that match my search criteria.</w:t>
+      </w:r>
+    </w:p>
+    <w:p>
+      <w:pPr>
+        <w:pStyle w:val="ListParagraph"/>
+        <w:numPr>
+          <w:ilvl w:val="0"/>
+          <w:numId w:val="30"/>
+        </w:numPr>
+        <w:spacing w:after="0"/>
+      </w:pPr>
+      <w:r>
+        <w:rPr>
+          <w:i/>
+          <w:iCs/>
+          <w:color w:val="FF0000"/>
+        </w:rPr>
+        <w:t>Must Have</w:t>
+      </w:r>
+      <w:r>
+        <w:t xml:space="preserve"> </w:t>
+      </w:r>
+      <w:r>
+        <w:t xml:space="preserve">- </w:t>
+      </w:r>
+      <w:r>
+        <w:t>As an independent artist, I want to arrange my artwork into portfolios, so that I can share or display my artwork.</w:t>
+      </w:r>
+    </w:p>
+    <w:p>
+      <w:pPr>
+        <w:spacing w:after="0"/>
+      </w:pPr>
+      <w:r>
+        <w:t>Given that I have uploaded artwork,</w:t>
+      </w:r>
+    </w:p>
+    <w:p>
+      <w:pPr>
+        <w:spacing w:after="0"/>
+      </w:pPr>
+      <w:r>
+        <w:t>When I navigate to the "Create Portfolio" section,</w:t>
+      </w:r>
+    </w:p>
+    <w:p>
+      <w:pPr>
+        <w:spacing w:after="0"/>
+      </w:pPr>
+      <w:r>
+        <w:t>Then I should be able to arrange my pieces into a portfolio and generate a shareable link.</w:t>
+      </w:r>
+    </w:p>
+    <w:p>
+      <w:pPr>
+        <w:pStyle w:val="ListParagraph"/>
+        <w:numPr>
+          <w:ilvl w:val="0"/>
+          <w:numId w:val="30"/>
+        </w:numPr>
+        <w:spacing w:after="0"/>
+      </w:pPr>
+      <w:r>
+        <w:rPr>
+          <w:i/>
+          <w:iCs/>
+          <w:highlight w:val="yellow"/>
+        </w:rPr>
+        <w:t>Should Have</w:t>
+      </w:r>
+      <w:r>
+        <w:t xml:space="preserve"> - </w:t>
+      </w:r>
+      <w:r>
+        <w:t>As a photographer, I want to arrange my artwork using various pre-made layouts, so that I can present my work in a visually appealing manner.</w:t>
+      </w:r>
+    </w:p>
+    <w:p>
+      <w:pPr>
+        <w:spacing w:after="0"/>
+      </w:pPr>
+      <w:r>
+        <w:t>Given that I am creating a portfolio,</w:t>
+      </w:r>
+    </w:p>
+    <w:p>
+      <w:pPr>
+        <w:spacing w:after="0"/>
+      </w:pPr>
+      <w:r>
+        <w:t>When I select a layout template,</w:t>
+      </w:r>
+    </w:p>
+    <w:p>
+      <w:pPr>
+        <w:spacing w:after="0"/>
+      </w:pPr>
+      <w:r>
+        <w:lastRenderedPageBreak/>
+        <w:t>Then my portfolio should display my work according to the chosen design format.</w:t>
+      </w:r>
+    </w:p>
+    <w:p>
+      <w:pPr>
+        <w:pStyle w:val="ListParagraph"/>
+        <w:numPr>
+          <w:ilvl w:val="0"/>
+          <w:numId w:val="30"/>
+        </w:numPr>
+        <w:spacing w:after="0"/>
+      </w:pPr>
+      <w:r>
+        <w:rPr>
+          <w:i/>
+          <w:iCs/>
+          <w:color w:val="FF0000"/>
+        </w:rPr>
+        <w:t>Must Have</w:t>
+      </w:r>
+      <w:r>
+        <w:t xml:space="preserve"> - </w:t>
+      </w:r>
+      <w:r>
+        <w:t>As an art student, I want to export and share the link to my portfolio easily, so that I can send it to potential employers or collaborators for review.</w:t>
+      </w:r>
+    </w:p>
+    <w:p>
+      <w:pPr>
+        <w:spacing w:after="0"/>
+      </w:pPr>
+      <w:r>
+        <w:t>Given that I have completed my portfolio,</w:t>
+      </w:r>
+    </w:p>
+    <w:p>
+      <w:pPr>
+        <w:spacing w:after="0"/>
+      </w:pPr>
+      <w:r>
+        <w:t>When I click the "Export/Share" button,</w:t>
+      </w:r>
+    </w:p>
+    <w:p>
+      <w:pPr>
+        <w:spacing w:after="0"/>
+      </w:pPr>
+      <w:r>
+        <w:t>Then I should receive a link that I can copy and share externally.</w:t>
+      </w:r>
+    </w:p>
+    <w:p>
+      <w:pPr>
+        <w:pStyle w:val="ListParagraph"/>
+        <w:numPr>
+          <w:ilvl w:val="0"/>
+          <w:numId w:val="30"/>
+        </w:numPr>
+        <w:spacing w:after="0"/>
+      </w:pPr>
+      <w:r>
+        <w:rPr>
+          <w:i/>
+          <w:iCs/>
+          <w:highlight w:val="yellow"/>
+        </w:rPr>
+        <w:t>Should Have</w:t>
+      </w:r>
+      <w:r>
+        <w:t xml:space="preserve"> - </w:t>
+      </w:r>
+      <w:r>
+        <w:t>As an art student, I want to receive feedback on my artwork portfolio design from my peers or mentors, so that I can improve my presentation and have an impact on my work.</w:t>
+      </w:r>
+    </w:p>
+    <w:p>
+      <w:pPr>
+        <w:spacing w:after="0"/>
+      </w:pPr>
+      <w:r>
+        <w:t>Given that I have shared my portfolio link,</w:t>
+      </w:r>
+    </w:p>
+    <w:p>
+      <w:pPr>
+        <w:spacing w:after="0"/>
+      </w:pPr>
+      <w:r>
+        <w:t>When peers or mentors view my portfolio,</w:t>
+      </w:r>
+    </w:p>
+    <w:p>
+      <w:pPr>
+        <w:spacing w:after="0"/>
+      </w:pPr>
+      <w:r>
+        <w:t>Then they should be able to leave comments on my work or portfolio layout.</w:t>
+      </w:r>
+    </w:p>
+    <w:p>
+      <w:pPr>
+        <w:pStyle w:val="ListParagraph"/>
+        <w:numPr>
+          <w:ilvl w:val="0"/>
+          <w:numId w:val="30"/>
+        </w:numPr>
+        <w:spacing w:after="0"/>
+      </w:pPr>
+      <w:r>
+        <w:rPr>
+          <w:i/>
+          <w:iCs/>
+          <w:highlight w:val="yellow"/>
+        </w:rPr>
+        <w:t>Should Have</w:t>
+      </w:r>
+      <w:r>
+        <w:t xml:space="preserve"> - </w:t>
+      </w:r>
+      <w:r>
+        <w:t>As a content creator, I want to organize my portfolio into different themes or colours, so that I can present the collections of work in an appealing manner.</w:t>
+      </w:r>
+    </w:p>
+    <w:p>
+      <w:pPr>
+        <w:spacing w:after="0"/>
+      </w:pPr>
+      <w:r>
+        <w:t>Given that I am arranging my portfolio,</w:t>
+      </w:r>
+    </w:p>
+    <w:p>
+      <w:pPr>
+        <w:spacing w:after="0"/>
+      </w:pPr>
+      <w:r>
+        <w:t>When I apply a theme or colour scheme to my portfolio,</w:t>
+      </w:r>
+    </w:p>
+    <w:p>
+      <w:pPr>
+        <w:spacing w:after="0"/>
+      </w:pPr>
+      <w:r>
+        <w:t>Then my collection should be displayed in the selected theme for visual consistency.</w:t>
+      </w:r>
+    </w:p>
+    <w:p>
+      <w:pPr>
+        <w:pStyle w:val="ListParagraph"/>
+        <w:numPr>
+          <w:ilvl w:val="0"/>
+          <w:numId w:val="30"/>
+        </w:numPr>
+        <w:spacing w:after="0"/>
+      </w:pPr>
+      <w:r>
+        <w:rPr>
+          <w:i/>
+          <w:iCs/>
+          <w:highlight w:val="yellow"/>
+        </w:rPr>
+        <w:t>Should Have</w:t>
+      </w:r>
+      <w:r>
+        <w:t xml:space="preserve"> - </w:t>
+      </w:r>
+      <w:r>
+        <w:t xml:space="preserve">As an independent artist, I want to filter search results by the medium, so </w:t>
+      </w:r>
+      <w:proofErr w:type="spellStart"/>
+      <w:r>
+        <w:t>i</w:t>
+      </w:r>
+      <w:proofErr w:type="spellEnd"/>
+      <w:r>
+        <w:t xml:space="preserve"> can quickly find artwork that matches my preferred style. </w:t>
+      </w:r>
+    </w:p>
+    <w:p>
+      <w:pPr>
+        <w:spacing w:after="0"/>
+      </w:pPr>
+      <w:r>
+        <w:t xml:space="preserve">Given that I am on the artwork search page, </w:t>
+      </w:r>
+    </w:p>
+    <w:p>
+      <w:pPr>
+        <w:spacing w:after="0"/>
+      </w:pPr>
+      <w:r>
+        <w:t xml:space="preserve">When I select a specific medium filter, </w:t>
+      </w:r>
+    </w:p>
+    <w:p>
+      <w:pPr>
+        <w:spacing w:after="0"/>
+      </w:pPr>
+      <w:r>
+        <w:t xml:space="preserve">Then the search results should display artworks that match that medium. </w:t>
+      </w:r>
+    </w:p>
+    <w:p>
+      <w:pPr>
+        <w:pStyle w:val="ListParagraph"/>
+        <w:numPr>
+          <w:ilvl w:val="0"/>
+          <w:numId w:val="30"/>
+        </w:numPr>
+        <w:spacing w:after="0"/>
+      </w:pPr>
+      <w:r>
+        <w:rPr>
+          <w:i/>
+          <w:iCs/>
+          <w:highlight w:val="yellow"/>
+        </w:rPr>
+        <w:t>Should Have</w:t>
+      </w:r>
+      <w:r>
+        <w:t xml:space="preserve"> - </w:t>
+      </w:r>
+      <w:r>
+        <w:t xml:space="preserve">As an artist, I want access to a dedicated collaborations page on the platform, so that I can discover, join or propose art projects with other students. </w:t>
+      </w:r>
+    </w:p>
+    <w:p>
+      <w:pPr>
+        <w:spacing w:after="0"/>
+      </w:pPr>
+      <w:r>
+        <w:t xml:space="preserve">Given that I am logged into the platform, </w:t>
+      </w:r>
+    </w:p>
+    <w:p>
+      <w:pPr>
+        <w:spacing w:after="0"/>
+      </w:pPr>
+      <w:r>
+        <w:t xml:space="preserve">When I navigate to the collaborations page, </w:t>
+      </w:r>
+    </w:p>
+    <w:p>
+      <w:pPr>
+        <w:spacing w:after="0"/>
+      </w:pPr>
+      <w:r>
+        <w:t xml:space="preserve">Then I should see a list of available art projects and options to join, create new, or view project details. </w:t>
+      </w:r>
+    </w:p>
+    <w:p>
+      <w:pPr>
+        <w:pStyle w:val="ListParagraph"/>
+        <w:numPr>
+          <w:ilvl w:val="0"/>
+          <w:numId w:val="30"/>
+        </w:numPr>
+        <w:spacing w:after="0"/>
+      </w:pPr>
+      <w:r>
+        <w:rPr>
+          <w:i/>
+          <w:iCs/>
+          <w:color w:val="4EA72E" w:themeColor="accent6"/>
+        </w:rPr>
+        <w:t>Could Have</w:t>
+      </w:r>
+      <w:r>
+        <w:t xml:space="preserve"> </w:t>
+      </w:r>
+      <w:r>
+        <w:t xml:space="preserve">- </w:t>
+      </w:r>
+      <w:r>
+        <w:t xml:space="preserve">As an art student, I want to filter portfolios by educational background so I can connect with fellow students from similar schools or programs. </w:t>
+      </w:r>
+    </w:p>
+    <w:p>
+      <w:pPr>
+        <w:spacing w:after="0"/>
+      </w:pPr>
+      <w:r>
+        <w:t xml:space="preserve">Given that I am on the portfolio search page, </w:t>
+      </w:r>
+    </w:p>
+    <w:p>
+      <w:pPr>
+        <w:spacing w:after="0"/>
+      </w:pPr>
+      <w:r>
+        <w:t xml:space="preserve">When I apply </w:t>
+      </w:r>
+      <w:proofErr w:type="spellStart"/>
+      <w:proofErr w:type="gramStart"/>
+      <w:r>
+        <w:t>a</w:t>
+      </w:r>
+      <w:proofErr w:type="spellEnd"/>
+      <w:proofErr w:type="gramEnd"/>
+      <w:r>
+        <w:t xml:space="preserve"> educational background filter, </w:t>
+      </w:r>
+    </w:p>
+    <w:p>
+      <w:pPr>
+        <w:spacing w:after="0"/>
+      </w:pPr>
+      <w:r>
+        <w:t xml:space="preserve">Then the search results should display portfolios from artists who match the selected educational background. </w:t>
+      </w:r>
+    </w:p>
+    <w:p>
+      <w:pPr>
+        <w:pStyle w:val="ListParagraph"/>
+        <w:numPr>
+          <w:ilvl w:val="0"/>
+          <w:numId w:val="30"/>
+        </w:numPr>
+        <w:spacing w:after="0"/>
+      </w:pPr>
+      <w:r>
+        <w:rPr>
+          <w:i/>
+          <w:iCs/>
+          <w:highlight w:val="yellow"/>
+        </w:rPr>
+        <w:t>Should Have</w:t>
+      </w:r>
+      <w:r>
+        <w:t xml:space="preserve"> - </w:t>
+      </w:r>
+      <w:r>
+        <w:t xml:space="preserve">As a gallery curator, I want to search for portfolios that have been tagged with specific themes or styles, so that I can identify pieces that align my needs. </w:t>
+      </w:r>
+    </w:p>
+    <w:p>
+      <w:pPr>
+        <w:spacing w:after="0"/>
+      </w:pPr>
+      <w:r>
+        <w:t xml:space="preserve">Given that I am on the portfolio search page, </w:t>
+      </w:r>
+    </w:p>
+    <w:p>
+      <w:pPr>
+        <w:spacing w:after="0"/>
+      </w:pPr>
+      <w:r>
+        <w:lastRenderedPageBreak/>
+        <w:t xml:space="preserve">When I select a filter for themes or styles, </w:t>
+      </w:r>
+    </w:p>
+    <w:p>
+      <w:pPr>
+        <w:spacing w:after="0"/>
+      </w:pPr>
+      <w:r>
+        <w:t xml:space="preserve">Then the search results should display portfolios/artwork tagged with the selected themes or styles </w:t>
+      </w:r>
+    </w:p>
+    <w:p>
+      <w:pPr>
+        <w:pStyle w:val="ListParagraph"/>
+        <w:numPr>
+          <w:ilvl w:val="0"/>
+          <w:numId w:val="30"/>
+        </w:numPr>
+        <w:spacing w:after="0"/>
+      </w:pPr>
+      <w:r>
+        <w:rPr>
+          <w:i/>
+          <w:iCs/>
+          <w:color w:val="4EA72E" w:themeColor="accent6"/>
+        </w:rPr>
+        <w:t>Could Have</w:t>
+      </w:r>
+      <w:r>
+        <w:t xml:space="preserve"> </w:t>
+      </w:r>
+      <w:r>
+        <w:t xml:space="preserve">- </w:t>
+      </w:r>
+      <w:r>
+        <w:t xml:space="preserve">As a community member, I want to filter artwork by popularity, such as the most liked or viewed pieces so I can explore trending art </w:t>
+      </w:r>
+    </w:p>
+    <w:p>
+      <w:pPr>
+        <w:spacing w:after="0"/>
+      </w:pPr>
+      <w:r>
+        <w:t>Given that I am on the portfolio search page, When I apply a popularity filter, Then the search results should display portfolios/artworks sorter according to the selected popularity criteria</w:t>
+      </w:r>
+      <w:r>
+        <w:br/>
+      </w:r>
+      <w:r>
+        <w:br/>
+      </w:r>
+      <w:r>
+        <w:rPr>
+          <w:b/>
+          <w:bCs/>
+        </w:rPr>
+        <w:t>Roles</w:t>
+      </w:r>
+    </w:p>
+    <w:p>
+      <w:pPr>
+        <w:pStyle w:val="ListParagraph"/>
+        <w:numPr>
+          <w:ilvl w:val="0"/>
+          <w:numId w:val="34"/>
+        </w:numPr>
+        <w:spacing w:after="0"/>
+      </w:pPr>
+      <w:r>
+        <w:t xml:space="preserve">Artist </w:t>
+      </w:r>
+    </w:p>
+    <w:p>
+      <w:pPr>
+        <w:pStyle w:val="ListParagraph"/>
+        <w:numPr>
+          <w:ilvl w:val="1"/>
+          <w:numId w:val="34"/>
+        </w:numPr>
+        <w:spacing w:after="0"/>
+      </w:pPr>
+      <w:r>
+        <w:t>Independent artist</w:t>
+      </w:r>
+    </w:p>
+    <w:p>
+      <w:pPr>
+        <w:pStyle w:val="ListParagraph"/>
+        <w:numPr>
+          <w:ilvl w:val="1"/>
+          <w:numId w:val="34"/>
+        </w:numPr>
+        <w:spacing w:after="0"/>
+      </w:pPr>
+      <w:r>
+        <w:t>Art student</w:t>
+      </w:r>
+    </w:p>
+    <w:p>
+      <w:pPr>
+        <w:pStyle w:val="ListParagraph"/>
+        <w:numPr>
+          <w:ilvl w:val="1"/>
+          <w:numId w:val="34"/>
+        </w:numPr>
+        <w:spacing w:after="0"/>
+      </w:pPr>
+      <w:r>
+        <w:t>Photographer</w:t>
+      </w:r>
+    </w:p>
+    <w:p>
+      <w:pPr>
+        <w:pStyle w:val="ListParagraph"/>
+        <w:numPr>
+          <w:ilvl w:val="1"/>
+          <w:numId w:val="34"/>
+        </w:numPr>
+        <w:spacing w:after="0"/>
+      </w:pPr>
+      <w:r>
+        <w:t>Content creator</w:t>
+      </w:r>
+    </w:p>
+    <w:p>
+      <w:pPr>
+        <w:pStyle w:val="ListParagraph"/>
+        <w:numPr>
+          <w:ilvl w:val="0"/>
+          <w:numId w:val="34"/>
+        </w:numPr>
+        <w:spacing w:after="0"/>
+      </w:pPr>
+      <w:r>
+        <w:t>Recruiter</w:t>
+      </w:r>
+    </w:p>
+    <w:p>
+      <w:pPr>
+        <w:pStyle w:val="ListParagraph"/>
+        <w:numPr>
+          <w:ilvl w:val="1"/>
+          <w:numId w:val="34"/>
+        </w:numPr>
+        <w:spacing w:after="0"/>
+      </w:pPr>
+      <w:r>
+        <w:t>Employer</w:t>
+      </w:r>
+    </w:p>
+    <w:p>
+      <w:pPr>
+        <w:pStyle w:val="ListParagraph"/>
+        <w:numPr>
+          <w:ilvl w:val="1"/>
+          <w:numId w:val="34"/>
+        </w:numPr>
+        <w:spacing w:after="0"/>
+      </w:pPr>
+      <w:r>
+        <w:t>Curator</w:t>
+      </w:r>
+    </w:p>
+    <w:p>
+      <w:pPr>
+        <w:pStyle w:val="ListParagraph"/>
+        <w:numPr>
+          <w:ilvl w:val="1"/>
+          <w:numId w:val="34"/>
+        </w:numPr>
+        <w:spacing w:after="0"/>
+      </w:pPr>
+      <w:r>
+        <w:t>School representative</w:t>
+      </w:r>
+    </w:p>
+    <w:p>
+      <w:pPr>
+        <w:pStyle w:val="ListParagraph"/>
+        <w:numPr>
+          <w:ilvl w:val="1"/>
+          <w:numId w:val="34"/>
+        </w:numPr>
+        <w:spacing w:after="0"/>
+      </w:pPr>
+      <w:r>
+        <w:t>Community organiser</w:t>
+      </w:r>
+    </w:p>
+    <w:p>
+      <w:pPr>
+        <w:pStyle w:val="ListParagraph"/>
+        <w:numPr>
+          <w:ilvl w:val="0"/>
+          <w:numId w:val="34"/>
+        </w:numPr>
+        <w:spacing w:after="0"/>
+      </w:pPr>
+      <w:r>
+        <w:t>Community Member</w:t>
+      </w:r>
+    </w:p>
+    <w:p>
+      <w:pPr>
+        <w:pStyle w:val="ListParagraph"/>
+        <w:numPr>
+          <w:ilvl w:val="1"/>
+          <w:numId w:val="34"/>
+        </w:numPr>
+        <w:spacing w:after="0"/>
+      </w:pPr>
+      <w:r>
+        <w:t>Supporter/donations</w:t>
+      </w:r>
+    </w:p>
     <w:sectPr>
       <w:pgSz w:w="11906" w:h="16838"/>
       <w:pgMar w:top="1440" w:right="1440" w:bottom="1440" w:left="1440" w:header="708" w:footer="708" w:gutter="0"/>
@@ -2705,6 +4025,119 @@
     </w:lvl>
   </w:abstractNum>
   <w:abstractNum w:abstractNumId="9" w15:restartNumberingAfterBreak="0">
+    <w:nsid w:val="30381011"/>
+    <w:multiLevelType w:val="hybridMultilevel"/>
+    <w:tmpl w:val="38D0DD5A"/>
+    <w:lvl w:ilvl="0" w:tplc="0C090003">
+      <w:start w:val="1"/>
+      <w:numFmt w:val="bullet"/>
+      <w:lvlText w:val="o"/>
+      <w:lvlJc w:val="left"/>
+      <w:pPr>
+        <w:ind w:left="1440" w:hanging="360"/>
+      </w:pPr>
+      <w:rPr>
+        <w:rFonts w:ascii="Courier New" w:hAnsi="Courier New" w:cs="Courier New" w:hint="default"/>
+      </w:rPr>
+    </w:lvl>
+    <w:lvl w:ilvl="1" w:tplc="0C090003" w:tentative="1">
+      <w:start w:val="1"/>
+      <w:numFmt w:val="bullet"/>
+      <w:lvlText w:val="o"/>
+      <w:lvlJc w:val="left"/>
+      <w:pPr>
+        <w:ind w:left="1440" w:hanging="360"/>
+      </w:pPr>
+      <w:rPr>
+        <w:rFonts w:ascii="Courier New" w:hAnsi="Courier New" w:cs="Courier New" w:hint="default"/>
+      </w:rPr>
+    </w:lvl>
+    <w:lvl w:ilvl="2" w:tplc="0C090005" w:tentative="1">
+      <w:start w:val="1"/>
+      <w:numFmt w:val="bullet"/>
+      <w:lvlText w:val=""/>
+      <w:lvlJc w:val="left"/>
+      <w:pPr>
+        <w:ind w:left="2160" w:hanging="360"/>
+      </w:pPr>
+      <w:rPr>
+        <w:rFonts w:ascii="Wingdings" w:hAnsi="Wingdings" w:hint="default"/>
+      </w:rPr>
+    </w:lvl>
+    <w:lvl w:ilvl="3" w:tplc="0C090001" w:tentative="1">
+      <w:start w:val="1"/>
+      <w:numFmt w:val="bullet"/>
+      <w:lvlText w:val=""/>
+      <w:lvlJc w:val="left"/>
+      <w:pPr>
+        <w:ind w:left="2880" w:hanging="360"/>
+      </w:pPr>
+      <w:rPr>
+        <w:rFonts w:ascii="Symbol" w:hAnsi="Symbol" w:hint="default"/>
+      </w:rPr>
+    </w:lvl>
+    <w:lvl w:ilvl="4" w:tplc="0C090003" w:tentative="1">
+      <w:start w:val="1"/>
+      <w:numFmt w:val="bullet"/>
+      <w:lvlText w:val="o"/>
+      <w:lvlJc w:val="left"/>
+      <w:pPr>
+        <w:ind w:left="3600" w:hanging="360"/>
+      </w:pPr>
+      <w:rPr>
+        <w:rFonts w:ascii="Courier New" w:hAnsi="Courier New" w:cs="Courier New" w:hint="default"/>
+      </w:rPr>
+    </w:lvl>
+    <w:lvl w:ilvl="5" w:tplc="0C090005" w:tentative="1">
+      <w:start w:val="1"/>
+      <w:numFmt w:val="bullet"/>
+      <w:lvlText w:val=""/>
+      <w:lvlJc w:val="left"/>
+      <w:pPr>
+        <w:ind w:left="4320" w:hanging="360"/>
+      </w:pPr>
+      <w:rPr>
+        <w:rFonts w:ascii="Wingdings" w:hAnsi="Wingdings" w:hint="default"/>
+      </w:rPr>
+    </w:lvl>
+    <w:lvl w:ilvl="6" w:tplc="0C090001" w:tentative="1">
+      <w:start w:val="1"/>
+      <w:numFmt w:val="bullet"/>
+      <w:lvlText w:val=""/>
+      <w:lvlJc w:val="left"/>
+      <w:pPr>
+        <w:ind w:left="5040" w:hanging="360"/>
+      </w:pPr>
+      <w:rPr>
+        <w:rFonts w:ascii="Symbol" w:hAnsi="Symbol" w:hint="default"/>
+      </w:rPr>
+    </w:lvl>
+    <w:lvl w:ilvl="7" w:tplc="0C090003" w:tentative="1">
+      <w:start w:val="1"/>
+      <w:numFmt w:val="bullet"/>
+      <w:lvlText w:val="o"/>
+      <w:lvlJc w:val="left"/>
+      <w:pPr>
+        <w:ind w:left="5760" w:hanging="360"/>
+      </w:pPr>
+      <w:rPr>
+        <w:rFonts w:ascii="Courier New" w:hAnsi="Courier New" w:cs="Courier New" w:hint="default"/>
+      </w:rPr>
+    </w:lvl>
+    <w:lvl w:ilvl="8" w:tplc="0C090005" w:tentative="1">
+      <w:start w:val="1"/>
+      <w:numFmt w:val="bullet"/>
+      <w:lvlText w:val=""/>
+      <w:lvlJc w:val="left"/>
+      <w:pPr>
+        <w:ind w:left="6480" w:hanging="360"/>
+      </w:pPr>
+      <w:rPr>
+        <w:rFonts w:ascii="Wingdings" w:hAnsi="Wingdings" w:hint="default"/>
+      </w:rPr>
+    </w:lvl>
+  </w:abstractNum>
+  <w:abstractNum w:abstractNumId="10" w15:restartNumberingAfterBreak="0">
     <w:nsid w:val="34155A81"/>
     <w:multiLevelType w:val="multilevel"/>
     <w:tmpl w:val="B20C1766"/>
@@ -2853,7 +4286,7 @@
       </w:rPr>
     </w:lvl>
   </w:abstractNum>
-  <w:abstractNum w:abstractNumId="10" w15:restartNumberingAfterBreak="0">
+  <w:abstractNum w:abstractNumId="11" w15:restartNumberingAfterBreak="0">
     <w:nsid w:val="36CE4608"/>
     <w:multiLevelType w:val="multilevel"/>
     <w:tmpl w:val="C0A4C698"/>
@@ -3002,7 +4435,7 @@
       </w:rPr>
     </w:lvl>
   </w:abstractNum>
-  <w:abstractNum w:abstractNumId="11" w15:restartNumberingAfterBreak="0">
+  <w:abstractNum w:abstractNumId="12" w15:restartNumberingAfterBreak="0">
     <w:nsid w:val="3BC65CCC"/>
     <w:multiLevelType w:val="multilevel"/>
     <w:tmpl w:val="8CDC55A2"/>
@@ -3151,7 +4584,319 @@
       </w:rPr>
     </w:lvl>
   </w:abstractNum>
-  <w:abstractNum w:abstractNumId="12" w15:restartNumberingAfterBreak="0">
+  <w:abstractNum w:abstractNumId="13" w15:restartNumberingAfterBreak="0">
+    <w:nsid w:val="3C3F7A15"/>
+    <w:multiLevelType w:val="hybridMultilevel"/>
+    <w:tmpl w:val="A0BAB284"/>
+    <w:lvl w:ilvl="0" w:tplc="0C090001">
+      <w:start w:val="1"/>
+      <w:numFmt w:val="bullet"/>
+      <w:lvlText w:val=""/>
+      <w:lvlJc w:val="left"/>
+      <w:pPr>
+        <w:ind w:left="720" w:hanging="360"/>
+      </w:pPr>
+      <w:rPr>
+        <w:rFonts w:ascii="Symbol" w:hAnsi="Symbol" w:hint="default"/>
+      </w:rPr>
+    </w:lvl>
+    <w:lvl w:ilvl="1" w:tplc="0C090003">
+      <w:start w:val="1"/>
+      <w:numFmt w:val="bullet"/>
+      <w:lvlText w:val="o"/>
+      <w:lvlJc w:val="left"/>
+      <w:pPr>
+        <w:ind w:left="1440" w:hanging="360"/>
+      </w:pPr>
+      <w:rPr>
+        <w:rFonts w:ascii="Courier New" w:hAnsi="Courier New" w:cs="Courier New" w:hint="default"/>
+      </w:rPr>
+    </w:lvl>
+    <w:lvl w:ilvl="2" w:tplc="0C090005" w:tentative="1">
+      <w:start w:val="1"/>
+      <w:numFmt w:val="bullet"/>
+      <w:lvlText w:val=""/>
+      <w:lvlJc w:val="left"/>
+      <w:pPr>
+        <w:ind w:left="2160" w:hanging="360"/>
+      </w:pPr>
+      <w:rPr>
+        <w:rFonts w:ascii="Wingdings" w:hAnsi="Wingdings" w:hint="default"/>
+      </w:rPr>
+    </w:lvl>
+    <w:lvl w:ilvl="3" w:tplc="0C090001" w:tentative="1">
+      <w:start w:val="1"/>
+      <w:numFmt w:val="bullet"/>
+      <w:lvlText w:val=""/>
+      <w:lvlJc w:val="left"/>
+      <w:pPr>
+        <w:ind w:left="2880" w:hanging="360"/>
+      </w:pPr>
+      <w:rPr>
+        <w:rFonts w:ascii="Symbol" w:hAnsi="Symbol" w:hint="default"/>
+      </w:rPr>
+    </w:lvl>
+    <w:lvl w:ilvl="4" w:tplc="0C090003" w:tentative="1">
+      <w:start w:val="1"/>
+      <w:numFmt w:val="bullet"/>
+      <w:lvlText w:val="o"/>
+      <w:lvlJc w:val="left"/>
+      <w:pPr>
+        <w:ind w:left="3600" w:hanging="360"/>
+      </w:pPr>
+      <w:rPr>
+        <w:rFonts w:ascii="Courier New" w:hAnsi="Courier New" w:cs="Courier New" w:hint="default"/>
+      </w:rPr>
+    </w:lvl>
+    <w:lvl w:ilvl="5" w:tplc="0C090005" w:tentative="1">
+      <w:start w:val="1"/>
+      <w:numFmt w:val="bullet"/>
+      <w:lvlText w:val=""/>
+      <w:lvlJc w:val="left"/>
+      <w:pPr>
+        <w:ind w:left="4320" w:hanging="360"/>
+      </w:pPr>
+      <w:rPr>
+        <w:rFonts w:ascii="Wingdings" w:hAnsi="Wingdings" w:hint="default"/>
+      </w:rPr>
+    </w:lvl>
+    <w:lvl w:ilvl="6" w:tplc="0C090001" w:tentative="1">
+      <w:start w:val="1"/>
+      <w:numFmt w:val="bullet"/>
+      <w:lvlText w:val=""/>
+      <w:lvlJc w:val="left"/>
+      <w:pPr>
+        <w:ind w:left="5040" w:hanging="360"/>
+      </w:pPr>
+      <w:rPr>
+        <w:rFonts w:ascii="Symbol" w:hAnsi="Symbol" w:hint="default"/>
+      </w:rPr>
+    </w:lvl>
+    <w:lvl w:ilvl="7" w:tplc="0C090003" w:tentative="1">
+      <w:start w:val="1"/>
+      <w:numFmt w:val="bullet"/>
+      <w:lvlText w:val="o"/>
+      <w:lvlJc w:val="left"/>
+      <w:pPr>
+        <w:ind w:left="5760" w:hanging="360"/>
+      </w:pPr>
+      <w:rPr>
+        <w:rFonts w:ascii="Courier New" w:hAnsi="Courier New" w:cs="Courier New" w:hint="default"/>
+      </w:rPr>
+    </w:lvl>
+    <w:lvl w:ilvl="8" w:tplc="0C090005" w:tentative="1">
+      <w:start w:val="1"/>
+      <w:numFmt w:val="bullet"/>
+      <w:lvlText w:val=""/>
+      <w:lvlJc w:val="left"/>
+      <w:pPr>
+        <w:ind w:left="6480" w:hanging="360"/>
+      </w:pPr>
+      <w:rPr>
+        <w:rFonts w:ascii="Wingdings" w:hAnsi="Wingdings" w:hint="default"/>
+      </w:rPr>
+    </w:lvl>
+  </w:abstractNum>
+  <w:abstractNum w:abstractNumId="14" w15:restartNumberingAfterBreak="0">
+    <w:nsid w:val="415F0A65"/>
+    <w:multiLevelType w:val="hybridMultilevel"/>
+    <w:tmpl w:val="E60AAFB8"/>
+    <w:lvl w:ilvl="0" w:tplc="0C090001">
+      <w:start w:val="1"/>
+      <w:numFmt w:val="bullet"/>
+      <w:lvlText w:val=""/>
+      <w:lvlJc w:val="left"/>
+      <w:pPr>
+        <w:ind w:left="2160" w:hanging="360"/>
+      </w:pPr>
+      <w:rPr>
+        <w:rFonts w:ascii="Symbol" w:hAnsi="Symbol" w:hint="default"/>
+      </w:rPr>
+    </w:lvl>
+    <w:lvl w:ilvl="1" w:tplc="0C090003" w:tentative="1">
+      <w:start w:val="1"/>
+      <w:numFmt w:val="bullet"/>
+      <w:lvlText w:val="o"/>
+      <w:lvlJc w:val="left"/>
+      <w:pPr>
+        <w:ind w:left="2880" w:hanging="360"/>
+      </w:pPr>
+      <w:rPr>
+        <w:rFonts w:ascii="Courier New" w:hAnsi="Courier New" w:cs="Courier New" w:hint="default"/>
+      </w:rPr>
+    </w:lvl>
+    <w:lvl w:ilvl="2" w:tplc="0C090005" w:tentative="1">
+      <w:start w:val="1"/>
+      <w:numFmt w:val="bullet"/>
+      <w:lvlText w:val=""/>
+      <w:lvlJc w:val="left"/>
+      <w:pPr>
+        <w:ind w:left="3600" w:hanging="360"/>
+      </w:pPr>
+      <w:rPr>
+        <w:rFonts w:ascii="Wingdings" w:hAnsi="Wingdings" w:hint="default"/>
+      </w:rPr>
+    </w:lvl>
+    <w:lvl w:ilvl="3" w:tplc="0C090001" w:tentative="1">
+      <w:start w:val="1"/>
+      <w:numFmt w:val="bullet"/>
+      <w:lvlText w:val=""/>
+      <w:lvlJc w:val="left"/>
+      <w:pPr>
+        <w:ind w:left="4320" w:hanging="360"/>
+      </w:pPr>
+      <w:rPr>
+        <w:rFonts w:ascii="Symbol" w:hAnsi="Symbol" w:hint="default"/>
+      </w:rPr>
+    </w:lvl>
+    <w:lvl w:ilvl="4" w:tplc="0C090003" w:tentative="1">
+      <w:start w:val="1"/>
+      <w:numFmt w:val="bullet"/>
+      <w:lvlText w:val="o"/>
+      <w:lvlJc w:val="left"/>
+      <w:pPr>
+        <w:ind w:left="5040" w:hanging="360"/>
+      </w:pPr>
+      <w:rPr>
+        <w:rFonts w:ascii="Courier New" w:hAnsi="Courier New" w:cs="Courier New" w:hint="default"/>
+      </w:rPr>
+    </w:lvl>
+    <w:lvl w:ilvl="5" w:tplc="0C090005" w:tentative="1">
+      <w:start w:val="1"/>
+      <w:numFmt w:val="bullet"/>
+      <w:lvlText w:val=""/>
+      <w:lvlJc w:val="left"/>
+      <w:pPr>
+        <w:ind w:left="5760" w:hanging="360"/>
+      </w:pPr>
+      <w:rPr>
+        <w:rFonts w:ascii="Wingdings" w:hAnsi="Wingdings" w:hint="default"/>
+      </w:rPr>
+    </w:lvl>
+    <w:lvl w:ilvl="6" w:tplc="0C090001" w:tentative="1">
+      <w:start w:val="1"/>
+      <w:numFmt w:val="bullet"/>
+      <w:lvlText w:val=""/>
+      <w:lvlJc w:val="left"/>
+      <w:pPr>
+        <w:ind w:left="6480" w:hanging="360"/>
+      </w:pPr>
+      <w:rPr>
+        <w:rFonts w:ascii="Symbol" w:hAnsi="Symbol" w:hint="default"/>
+      </w:rPr>
+    </w:lvl>
+    <w:lvl w:ilvl="7" w:tplc="0C090003" w:tentative="1">
+      <w:start w:val="1"/>
+      <w:numFmt w:val="bullet"/>
+      <w:lvlText w:val="o"/>
+      <w:lvlJc w:val="left"/>
+      <w:pPr>
+        <w:ind w:left="7200" w:hanging="360"/>
+      </w:pPr>
+      <w:rPr>
+        <w:rFonts w:ascii="Courier New" w:hAnsi="Courier New" w:cs="Courier New" w:hint="default"/>
+      </w:rPr>
+    </w:lvl>
+    <w:lvl w:ilvl="8" w:tplc="0C090005" w:tentative="1">
+      <w:start w:val="1"/>
+      <w:numFmt w:val="bullet"/>
+      <w:lvlText w:val=""/>
+      <w:lvlJc w:val="left"/>
+      <w:pPr>
+        <w:ind w:left="7920" w:hanging="360"/>
+      </w:pPr>
+      <w:rPr>
+        <w:rFonts w:ascii="Wingdings" w:hAnsi="Wingdings" w:hint="default"/>
+      </w:rPr>
+    </w:lvl>
+  </w:abstractNum>
+  <w:abstractNum w:abstractNumId="15" w15:restartNumberingAfterBreak="0">
+    <w:nsid w:val="469F7643"/>
+    <w:multiLevelType w:val="hybridMultilevel"/>
+    <w:tmpl w:val="79B236F6"/>
+    <w:lvl w:ilvl="0" w:tplc="0C09000F">
+      <w:start w:val="1"/>
+      <w:numFmt w:val="decimal"/>
+      <w:lvlText w:val="%1."/>
+      <w:lvlJc w:val="left"/>
+      <w:pPr>
+        <w:ind w:left="720" w:hanging="360"/>
+      </w:pPr>
+    </w:lvl>
+    <w:lvl w:ilvl="1" w:tplc="0C090019" w:tentative="1">
+      <w:start w:val="1"/>
+      <w:numFmt w:val="lowerLetter"/>
+      <w:lvlText w:val="%2."/>
+      <w:lvlJc w:val="left"/>
+      <w:pPr>
+        <w:ind w:left="1440" w:hanging="360"/>
+      </w:pPr>
+    </w:lvl>
+    <w:lvl w:ilvl="2" w:tplc="0C09001B" w:tentative="1">
+      <w:start w:val="1"/>
+      <w:numFmt w:val="lowerRoman"/>
+      <w:lvlText w:val="%3."/>
+      <w:lvlJc w:val="right"/>
+      <w:pPr>
+        <w:ind w:left="2160" w:hanging="180"/>
+      </w:pPr>
+    </w:lvl>
+    <w:lvl w:ilvl="3" w:tplc="0C09000F" w:tentative="1">
+      <w:start w:val="1"/>
+      <w:numFmt w:val="decimal"/>
+      <w:lvlText w:val="%4."/>
+      <w:lvlJc w:val="left"/>
+      <w:pPr>
+        <w:ind w:left="2880" w:hanging="360"/>
+      </w:pPr>
+    </w:lvl>
+    <w:lvl w:ilvl="4" w:tplc="0C090019" w:tentative="1">
+      <w:start w:val="1"/>
+      <w:numFmt w:val="lowerLetter"/>
+      <w:lvlText w:val="%5."/>
+      <w:lvlJc w:val="left"/>
+      <w:pPr>
+        <w:ind w:left="3600" w:hanging="360"/>
+      </w:pPr>
+    </w:lvl>
+    <w:lvl w:ilvl="5" w:tplc="0C09001B" w:tentative="1">
+      <w:start w:val="1"/>
+      <w:numFmt w:val="lowerRoman"/>
+      <w:lvlText w:val="%6."/>
+      <w:lvlJc w:val="right"/>
+      <w:pPr>
+        <w:ind w:left="4320" w:hanging="180"/>
+      </w:pPr>
+    </w:lvl>
+    <w:lvl w:ilvl="6" w:tplc="0C09000F" w:tentative="1">
+      <w:start w:val="1"/>
+      <w:numFmt w:val="decimal"/>
+      <w:lvlText w:val="%7."/>
+      <w:lvlJc w:val="left"/>
+      <w:pPr>
+        <w:ind w:left="5040" w:hanging="360"/>
+      </w:pPr>
+    </w:lvl>
+    <w:lvl w:ilvl="7" w:tplc="0C090019" w:tentative="1">
+      <w:start w:val="1"/>
+      <w:numFmt w:val="lowerLetter"/>
+      <w:lvlText w:val="%8."/>
+      <w:lvlJc w:val="left"/>
+      <w:pPr>
+        <w:ind w:left="5760" w:hanging="360"/>
+      </w:pPr>
+    </w:lvl>
+    <w:lvl w:ilvl="8" w:tplc="0C09001B" w:tentative="1">
+      <w:start w:val="1"/>
+      <w:numFmt w:val="lowerRoman"/>
+      <w:lvlText w:val="%9."/>
+      <w:lvlJc w:val="right"/>
+      <w:pPr>
+        <w:ind w:left="6480" w:hanging="180"/>
+      </w:pPr>
+    </w:lvl>
+  </w:abstractNum>
+  <w:abstractNum w:abstractNumId="16" w15:restartNumberingAfterBreak="0">
     <w:nsid w:val="4CE369A3"/>
     <w:multiLevelType w:val="multilevel"/>
     <w:tmpl w:val="C2085C6E"/>
@@ -3300,7 +5045,7 @@
       </w:rPr>
     </w:lvl>
   </w:abstractNum>
-  <w:abstractNum w:abstractNumId="13" w15:restartNumberingAfterBreak="0">
+  <w:abstractNum w:abstractNumId="17" w15:restartNumberingAfterBreak="0">
     <w:nsid w:val="521E010C"/>
     <w:multiLevelType w:val="multilevel"/>
     <w:tmpl w:val="93B880C4"/>
@@ -3417,7 +5162,7 @@
       </w:pPr>
     </w:lvl>
   </w:abstractNum>
-  <w:abstractNum w:abstractNumId="14" w15:restartNumberingAfterBreak="0">
+  <w:abstractNum w:abstractNumId="18" w15:restartNumberingAfterBreak="0">
     <w:nsid w:val="56136FA8"/>
     <w:multiLevelType w:val="multilevel"/>
     <w:tmpl w:val="A9F0C6F2"/>
@@ -3566,7 +5311,7 @@
       </w:rPr>
     </w:lvl>
   </w:abstractNum>
-  <w:abstractNum w:abstractNumId="15" w15:restartNumberingAfterBreak="0">
+  <w:abstractNum w:abstractNumId="19" w15:restartNumberingAfterBreak="0">
     <w:nsid w:val="5A07103E"/>
     <w:multiLevelType w:val="multilevel"/>
     <w:tmpl w:val="83D648F0"/>
@@ -3715,7 +5460,7 @@
       </w:rPr>
     </w:lvl>
   </w:abstractNum>
-  <w:abstractNum w:abstractNumId="16" w15:restartNumberingAfterBreak="0">
+  <w:abstractNum w:abstractNumId="20" w15:restartNumberingAfterBreak="0">
     <w:nsid w:val="5B0D4B33"/>
     <w:multiLevelType w:val="multilevel"/>
     <w:tmpl w:val="7286E620"/>
@@ -3864,10 +5609,10 @@
       </w:rPr>
     </w:lvl>
   </w:abstractNum>
-  <w:abstractNum w:abstractNumId="17" w15:restartNumberingAfterBreak="0">
+  <w:abstractNum w:abstractNumId="21" w15:restartNumberingAfterBreak="0">
     <w:nsid w:val="5CA26B93"/>
     <w:multiLevelType w:val="multilevel"/>
-    <w:tmpl w:val="8DB624D4"/>
+    <w:tmpl w:val="749CE2EC"/>
     <w:lvl w:ilvl="0">
       <w:start w:val="1"/>
       <w:numFmt w:val="bullet"/>
@@ -3916,20 +5661,16 @@
         <w:sz w:val="20"/>
       </w:rPr>
     </w:lvl>
-    <w:lvl w:ilvl="3" w:tentative="1">
-      <w:start w:val="1"/>
-      <w:numFmt w:val="bullet"/>
-      <w:lvlText w:val=""/>
-      <w:lvlJc w:val="left"/>
-      <w:pPr>
-        <w:tabs>
-          <w:tab w:val="num" w:pos="2880"/>
-        </w:tabs>
+    <w:lvl w:ilvl="3">
+      <w:start w:val="1"/>
+      <w:numFmt w:val="bullet"/>
+      <w:lvlText w:val="-"/>
+      <w:lvlJc w:val="left"/>
+      <w:pPr>
         <w:ind w:left="2880" w:hanging="360"/>
       </w:pPr>
       <w:rPr>
-        <w:rFonts w:ascii="Wingdings" w:hAnsi="Wingdings" w:hint="default"/>
-        <w:sz w:val="20"/>
+        <w:rFonts w:ascii="Aptos" w:eastAsiaTheme="minorHAnsi" w:hAnsi="Aptos" w:cstheme="minorBidi" w:hint="default"/>
       </w:rPr>
     </w:lvl>
     <w:lvl w:ilvl="4" w:tentative="1">
@@ -4013,7 +5754,7 @@
       </w:rPr>
     </w:lvl>
   </w:abstractNum>
-  <w:abstractNum w:abstractNumId="18" w15:restartNumberingAfterBreak="0">
+  <w:abstractNum w:abstractNumId="22" w15:restartNumberingAfterBreak="0">
     <w:nsid w:val="5D6357BE"/>
     <w:multiLevelType w:val="multilevel"/>
     <w:tmpl w:val="A600F132"/>
@@ -4162,7 +5903,7 @@
       </w:rPr>
     </w:lvl>
   </w:abstractNum>
-  <w:abstractNum w:abstractNumId="19" w15:restartNumberingAfterBreak="0">
+  <w:abstractNum w:abstractNumId="23" w15:restartNumberingAfterBreak="0">
     <w:nsid w:val="5F3E286C"/>
     <w:multiLevelType w:val="multilevel"/>
     <w:tmpl w:val="04A81EB2"/>
@@ -4311,7 +6052,7 @@
       </w:rPr>
     </w:lvl>
   </w:abstractNum>
-  <w:abstractNum w:abstractNumId="20" w15:restartNumberingAfterBreak="0">
+  <w:abstractNum w:abstractNumId="24" w15:restartNumberingAfterBreak="0">
     <w:nsid w:val="5F7D1030"/>
     <w:multiLevelType w:val="multilevel"/>
     <w:tmpl w:val="8DC8D20E"/>
@@ -4428,7 +6169,7 @@
       </w:pPr>
     </w:lvl>
   </w:abstractNum>
-  <w:abstractNum w:abstractNumId="21" w15:restartNumberingAfterBreak="0">
+  <w:abstractNum w:abstractNumId="25" w15:restartNumberingAfterBreak="0">
     <w:nsid w:val="60492108"/>
     <w:multiLevelType w:val="multilevel"/>
     <w:tmpl w:val="E626E5FA"/>
@@ -4577,7 +6318,7 @@
       </w:rPr>
     </w:lvl>
   </w:abstractNum>
-  <w:abstractNum w:abstractNumId="22" w15:restartNumberingAfterBreak="0">
+  <w:abstractNum w:abstractNumId="26" w15:restartNumberingAfterBreak="0">
     <w:nsid w:val="60AA1505"/>
     <w:multiLevelType w:val="multilevel"/>
     <w:tmpl w:val="4F189F5A"/>
@@ -4726,7 +6467,120 @@
       </w:rPr>
     </w:lvl>
   </w:abstractNum>
-  <w:abstractNum w:abstractNumId="23" w15:restartNumberingAfterBreak="0">
+  <w:abstractNum w:abstractNumId="27" w15:restartNumberingAfterBreak="0">
+    <w:nsid w:val="628676F7"/>
+    <w:multiLevelType w:val="hybridMultilevel"/>
+    <w:tmpl w:val="55E6C890"/>
+    <w:lvl w:ilvl="0" w:tplc="0C090001">
+      <w:start w:val="1"/>
+      <w:numFmt w:val="bullet"/>
+      <w:lvlText w:val=""/>
+      <w:lvlJc w:val="left"/>
+      <w:pPr>
+        <w:ind w:left="720" w:hanging="360"/>
+      </w:pPr>
+      <w:rPr>
+        <w:rFonts w:ascii="Symbol" w:hAnsi="Symbol" w:hint="default"/>
+      </w:rPr>
+    </w:lvl>
+    <w:lvl w:ilvl="1" w:tplc="0C090003">
+      <w:start w:val="1"/>
+      <w:numFmt w:val="bullet"/>
+      <w:lvlText w:val="o"/>
+      <w:lvlJc w:val="left"/>
+      <w:pPr>
+        <w:ind w:left="1440" w:hanging="360"/>
+      </w:pPr>
+      <w:rPr>
+        <w:rFonts w:ascii="Courier New" w:hAnsi="Courier New" w:cs="Courier New" w:hint="default"/>
+      </w:rPr>
+    </w:lvl>
+    <w:lvl w:ilvl="2" w:tplc="0C090005">
+      <w:start w:val="1"/>
+      <w:numFmt w:val="bullet"/>
+      <w:lvlText w:val=""/>
+      <w:lvlJc w:val="left"/>
+      <w:pPr>
+        <w:ind w:left="2160" w:hanging="360"/>
+      </w:pPr>
+      <w:rPr>
+        <w:rFonts w:ascii="Wingdings" w:hAnsi="Wingdings" w:hint="default"/>
+      </w:rPr>
+    </w:lvl>
+    <w:lvl w:ilvl="3" w:tplc="0C090001">
+      <w:start w:val="1"/>
+      <w:numFmt w:val="bullet"/>
+      <w:lvlText w:val=""/>
+      <w:lvlJc w:val="left"/>
+      <w:pPr>
+        <w:ind w:left="2880" w:hanging="360"/>
+      </w:pPr>
+      <w:rPr>
+        <w:rFonts w:ascii="Symbol" w:hAnsi="Symbol" w:hint="default"/>
+      </w:rPr>
+    </w:lvl>
+    <w:lvl w:ilvl="4" w:tplc="0C090003" w:tentative="1">
+      <w:start w:val="1"/>
+      <w:numFmt w:val="bullet"/>
+      <w:lvlText w:val="o"/>
+      <w:lvlJc w:val="left"/>
+      <w:pPr>
+        <w:ind w:left="3600" w:hanging="360"/>
+      </w:pPr>
+      <w:rPr>
+        <w:rFonts w:ascii="Courier New" w:hAnsi="Courier New" w:cs="Courier New" w:hint="default"/>
+      </w:rPr>
+    </w:lvl>
+    <w:lvl w:ilvl="5" w:tplc="0C090005" w:tentative="1">
+      <w:start w:val="1"/>
+      <w:numFmt w:val="bullet"/>
+      <w:lvlText w:val=""/>
+      <w:lvlJc w:val="left"/>
+      <w:pPr>
+        <w:ind w:left="4320" w:hanging="360"/>
+      </w:pPr>
+      <w:rPr>
+        <w:rFonts w:ascii="Wingdings" w:hAnsi="Wingdings" w:hint="default"/>
+      </w:rPr>
+    </w:lvl>
+    <w:lvl w:ilvl="6" w:tplc="0C090001" w:tentative="1">
+      <w:start w:val="1"/>
+      <w:numFmt w:val="bullet"/>
+      <w:lvlText w:val=""/>
+      <w:lvlJc w:val="left"/>
+      <w:pPr>
+        <w:ind w:left="5040" w:hanging="360"/>
+      </w:pPr>
+      <w:rPr>
+        <w:rFonts w:ascii="Symbol" w:hAnsi="Symbol" w:hint="default"/>
+      </w:rPr>
+    </w:lvl>
+    <w:lvl w:ilvl="7" w:tplc="0C090003" w:tentative="1">
+      <w:start w:val="1"/>
+      <w:numFmt w:val="bullet"/>
+      <w:lvlText w:val="o"/>
+      <w:lvlJc w:val="left"/>
+      <w:pPr>
+        <w:ind w:left="5760" w:hanging="360"/>
+      </w:pPr>
+      <w:rPr>
+        <w:rFonts w:ascii="Courier New" w:hAnsi="Courier New" w:cs="Courier New" w:hint="default"/>
+      </w:rPr>
+    </w:lvl>
+    <w:lvl w:ilvl="8" w:tplc="0C090005" w:tentative="1">
+      <w:start w:val="1"/>
+      <w:numFmt w:val="bullet"/>
+      <w:lvlText w:val=""/>
+      <w:lvlJc w:val="left"/>
+      <w:pPr>
+        <w:ind w:left="6480" w:hanging="360"/>
+      </w:pPr>
+      <w:rPr>
+        <w:rFonts w:ascii="Wingdings" w:hAnsi="Wingdings" w:hint="default"/>
+      </w:rPr>
+    </w:lvl>
+  </w:abstractNum>
+  <w:abstractNum w:abstractNumId="28" w15:restartNumberingAfterBreak="0">
     <w:nsid w:val="67863D62"/>
     <w:multiLevelType w:val="multilevel"/>
     <w:tmpl w:val="19787144"/>
@@ -4875,7 +6729,7 @@
       </w:rPr>
     </w:lvl>
   </w:abstractNum>
-  <w:abstractNum w:abstractNumId="24" w15:restartNumberingAfterBreak="0">
+  <w:abstractNum w:abstractNumId="29" w15:restartNumberingAfterBreak="0">
     <w:nsid w:val="697869B3"/>
     <w:multiLevelType w:val="multilevel"/>
     <w:tmpl w:val="9DCAD5F0"/>
@@ -5024,7 +6878,7 @@
       </w:rPr>
     </w:lvl>
   </w:abstractNum>
-  <w:abstractNum w:abstractNumId="25" w15:restartNumberingAfterBreak="0">
+  <w:abstractNum w:abstractNumId="30" w15:restartNumberingAfterBreak="0">
     <w:nsid w:val="6CE142A1"/>
     <w:multiLevelType w:val="multilevel"/>
     <w:tmpl w:val="A8D6A93C"/>
@@ -5141,7 +6995,7 @@
       </w:pPr>
     </w:lvl>
   </w:abstractNum>
-  <w:abstractNum w:abstractNumId="26" w15:restartNumberingAfterBreak="0">
+  <w:abstractNum w:abstractNumId="31" w15:restartNumberingAfterBreak="0">
     <w:nsid w:val="6D687D59"/>
     <w:multiLevelType w:val="multilevel"/>
     <w:tmpl w:val="2FA09D38"/>
@@ -5290,7 +7144,7 @@
       </w:rPr>
     </w:lvl>
   </w:abstractNum>
-  <w:abstractNum w:abstractNumId="27" w15:restartNumberingAfterBreak="0">
+  <w:abstractNum w:abstractNumId="32" w15:restartNumberingAfterBreak="0">
     <w:nsid w:val="73501269"/>
     <w:multiLevelType w:val="multilevel"/>
     <w:tmpl w:val="14869CC4"/>
@@ -5439,7 +7293,7 @@
       </w:rPr>
     </w:lvl>
   </w:abstractNum>
-  <w:abstractNum w:abstractNumId="28" w15:restartNumberingAfterBreak="0">
+  <w:abstractNum w:abstractNumId="33" w15:restartNumberingAfterBreak="0">
     <w:nsid w:val="7EC64A47"/>
     <w:multiLevelType w:val="multilevel"/>
     <w:tmpl w:val="A31E5D5A"/>
@@ -5589,10 +7443,10 @@
     </w:lvl>
   </w:abstractNum>
   <w:num w:numId="1" w16cid:durableId="1169756296">
-    <w:abstractNumId w:val="15"/>
+    <w:abstractNumId w:val="19"/>
   </w:num>
   <w:num w:numId="2" w16cid:durableId="1226258568">
-    <w:abstractNumId w:val="18"/>
+    <w:abstractNumId w:val="22"/>
   </w:num>
   <w:num w:numId="3" w16cid:durableId="39205251">
     <w:abstractNumId w:val="1"/>
@@ -5604,16 +7458,16 @@
     <w:abstractNumId w:val="2"/>
   </w:num>
   <w:num w:numId="6" w16cid:durableId="1909263812">
-    <w:abstractNumId w:val="26"/>
+    <w:abstractNumId w:val="31"/>
   </w:num>
   <w:num w:numId="7" w16cid:durableId="830632669">
-    <w:abstractNumId w:val="17"/>
+    <w:abstractNumId w:val="21"/>
   </w:num>
   <w:num w:numId="8" w16cid:durableId="1534885261">
-    <w:abstractNumId w:val="14"/>
+    <w:abstractNumId w:val="18"/>
   </w:num>
   <w:num w:numId="9" w16cid:durableId="917373021">
-    <w:abstractNumId w:val="21"/>
+    <w:abstractNumId w:val="25"/>
   </w:num>
   <w:num w:numId="10" w16cid:durableId="131598092">
     <w:abstractNumId w:val="5"/>
@@ -5622,22 +7476,22 @@
     <w:abstractNumId w:val="0"/>
   </w:num>
   <w:num w:numId="12" w16cid:durableId="1454859062">
-    <w:abstractNumId w:val="27"/>
+    <w:abstractNumId w:val="32"/>
   </w:num>
   <w:num w:numId="13" w16cid:durableId="1996251752">
-    <w:abstractNumId w:val="25"/>
+    <w:abstractNumId w:val="30"/>
   </w:num>
   <w:num w:numId="14" w16cid:durableId="2071493528">
-    <w:abstractNumId w:val="24"/>
+    <w:abstractNumId w:val="29"/>
   </w:num>
   <w:num w:numId="15" w16cid:durableId="841434550">
-    <w:abstractNumId w:val="10"/>
+    <w:abstractNumId w:val="11"/>
   </w:num>
   <w:num w:numId="16" w16cid:durableId="1294095557">
     <w:abstractNumId w:val="7"/>
   </w:num>
   <w:num w:numId="17" w16cid:durableId="171605544">
-    <w:abstractNumId w:val="19"/>
+    <w:abstractNumId w:val="23"/>
   </w:num>
   <w:num w:numId="18" w16cid:durableId="763451048">
     <w:abstractNumId w:val="3"/>
@@ -5646,34 +7500,49 @@
     <w:abstractNumId w:val="6"/>
   </w:num>
   <w:num w:numId="20" w16cid:durableId="1984653101">
-    <w:abstractNumId w:val="9"/>
+    <w:abstractNumId w:val="10"/>
   </w:num>
   <w:num w:numId="21" w16cid:durableId="1318456444">
-    <w:abstractNumId w:val="23"/>
+    <w:abstractNumId w:val="28"/>
   </w:num>
   <w:num w:numId="22" w16cid:durableId="2029213927">
     <w:abstractNumId w:val="4"/>
   </w:num>
   <w:num w:numId="23" w16cid:durableId="989289130">
+    <w:abstractNumId w:val="16"/>
+  </w:num>
+  <w:num w:numId="24" w16cid:durableId="1473059062">
+    <w:abstractNumId w:val="33"/>
+  </w:num>
+  <w:num w:numId="25" w16cid:durableId="681443556">
+    <w:abstractNumId w:val="17"/>
+  </w:num>
+  <w:num w:numId="26" w16cid:durableId="2029872913">
+    <w:abstractNumId w:val="26"/>
+  </w:num>
+  <w:num w:numId="27" w16cid:durableId="1497452621">
     <w:abstractNumId w:val="12"/>
   </w:num>
-  <w:num w:numId="24" w16cid:durableId="1473059062">
-    <w:abstractNumId w:val="28"/>
+  <w:num w:numId="28" w16cid:durableId="130175680">
+    <w:abstractNumId w:val="24"/>
   </w:num>
-  <w:num w:numId="25" w16cid:durableId="681443556">
-    <w:abstractNumId w:val="13"/>
-  </w:num>
-  <w:num w:numId="26" w16cid:durableId="2029872913">
-    <w:abstractNumId w:val="22"/>
-  </w:num>
-  <w:num w:numId="27" w16cid:durableId="1497452621">
-    <w:abstractNumId w:val="11"/>
-  </w:num>
-  <w:num w:numId="28" w16cid:durableId="130175680">
+  <w:num w:numId="29" w16cid:durableId="1929727578">
     <w:abstractNumId w:val="20"/>
   </w:num>
-  <w:num w:numId="29" w16cid:durableId="1929727578">
-    <w:abstractNumId w:val="16"/>
+  <w:num w:numId="30" w16cid:durableId="122313208">
+    <w:abstractNumId w:val="15"/>
+  </w:num>
+  <w:num w:numId="31" w16cid:durableId="491528695">
+    <w:abstractNumId w:val="14"/>
+  </w:num>
+  <w:num w:numId="32" w16cid:durableId="2109693650">
+    <w:abstractNumId w:val="27"/>
+  </w:num>
+  <w:num w:numId="33" w16cid:durableId="351541637">
+    <w:abstractNumId w:val="9"/>
+  </w:num>
+  <w:num w:numId="34" w16cid:durableId="2069496259">
+    <w:abstractNumId w:val="13"/>
   </w:num>
 </w:numbering>
 </file>
@@ -6281,6 +8150,7 @@
   <w:style w:type="character" w:default="1" w:styleId="DefaultParagraphFont">
     <w:name w:val="Default Paragraph Font"/>
     <w:uiPriority w:val="1"/>
+    <w:semiHidden/>
     <w:unhideWhenUsed/>
   </w:style>
   <w:style w:type="table" w:default="1" w:styleId="TableNormal">

</xml_diff>

<commit_message>
filter boxes - hannah
</commit_message>
<xml_diff>
--- a/user stories.docx
+++ b/user stories.docx
@@ -4,23 +4,7 @@
   <w:body>
     <w:p>
       <w:r>
-        <w:t xml:space="preserve">To move forward with applying acceptance criteria and the </w:t>
-      </w:r>
-      <w:proofErr w:type="spellStart"/>
-      <w:r>
-        <w:t>MoSCoW</w:t>
-      </w:r>
-      <w:proofErr w:type="spellEnd"/>
-      <w:r>
-        <w:t xml:space="preserve"> prioritization, we can break down the key features of the "Art Portfolio Manager" project and outline how to approach each element. Here's an organized structure, with acceptance criteria and </w:t>
-      </w:r>
-      <w:proofErr w:type="spellStart"/>
-      <w:r>
-        <w:t>MoSCoW</w:t>
-      </w:r>
-      <w:proofErr w:type="spellEnd"/>
-      <w:r>
-        <w:t xml:space="preserve"> applied to ensure clear priorities and functional goals.</w:t>
+        <w:t>To move forward with applying acceptance criteria and the MoSCoW prioritization, we can break down the key features of the "Art Portfolio Manager" project and outline how to approach each element. Here's an organized structure, with acceptance criteria and MoSCoW applied to ensure clear priorities and functional goals.</w:t>
       </w:r>
     </w:p>
     <w:p>
@@ -126,15 +110,7 @@
         </w:numPr>
       </w:pPr>
       <w:r>
-        <w:t xml:space="preserve">The user </w:t>
-      </w:r>
-      <w:proofErr w:type="gramStart"/>
-      <w:r>
-        <w:t>is able to</w:t>
-      </w:r>
-      <w:proofErr w:type="gramEnd"/>
-      <w:r>
-        <w:t xml:space="preserve"> sign up with email, username, and password, receiving a confirmation email.</w:t>
+        <w:t>The user is able to sign up with email, username, and password, receiving a confirmation email.</w:t>
       </w:r>
     </w:p>
     <w:p>
@@ -1601,15 +1577,7 @@
     </w:p>
     <w:p>
       <w:r>
-        <w:t xml:space="preserve">This structure outlines the acceptance criteria needed to assess each feature and helps prioritize work efficiently using </w:t>
-      </w:r>
-      <w:proofErr w:type="spellStart"/>
-      <w:r>
-        <w:t>MoSCoW</w:t>
-      </w:r>
-      <w:proofErr w:type="spellEnd"/>
-      <w:r>
-        <w:t>.</w:t>
+        <w:t>This structure outlines the acceptance criteria needed to assess each feature and helps prioritize work efficiently using MoSCoW.</w:t>
       </w:r>
     </w:p>
     <w:p/>
@@ -1707,10 +1675,7 @@
         <w:t>Must Have</w:t>
       </w:r>
       <w:r>
-        <w:t xml:space="preserve"> </w:t>
-      </w:r>
-      <w:r>
-        <w:t xml:space="preserve">- </w:t>
+        <w:t xml:space="preserve"> - </w:t>
       </w:r>
       <w:r>
         <w:t>As a community organizer, I want to create and manage art projects within the platform, so I can encourage collaboration and participation from community members.</w:t>
@@ -1903,10 +1868,7 @@
         <w:t>Should Have</w:t>
       </w:r>
       <w:r>
-        <w:t xml:space="preserve"> </w:t>
-      </w:r>
-      <w:r>
-        <w:t xml:space="preserve">- </w:t>
+        <w:t xml:space="preserve"> - </w:t>
       </w:r>
       <w:r>
         <w:t>As an art-interested user, I want to follow artists that I like, so I can stay updated with their new artworks and projects.</w:t>
@@ -2067,7 +2029,7 @@
         <w:spacing w:after="0"/>
       </w:pPr>
       <w:r>
-        <w:t>Given that I have received a fair use request,</w:t>
+        <w:t>Given that I have received a request</w:t>
       </w:r>
     </w:p>
     <w:p>
@@ -2104,10 +2066,7 @@
         <w:t>Should Have</w:t>
       </w:r>
       <w:r>
-        <w:t xml:space="preserve"> </w:t>
-      </w:r>
-      <w:r>
-        <w:t xml:space="preserve">- </w:t>
+        <w:t xml:space="preserve"> - </w:t>
       </w:r>
       <w:r>
         <w:t>As an employer or art recruiter, I want to browse and search through artist portfolios on the platform, so that I can discover and evaluate artists' work to find potential candidates for hiring or collaboration.</w:t>
@@ -2155,10 +2114,7 @@
         <w:t>Must Have</w:t>
       </w:r>
       <w:r>
-        <w:t xml:space="preserve"> </w:t>
-      </w:r>
-      <w:r>
-        <w:t xml:space="preserve">- </w:t>
+        <w:t xml:space="preserve"> - </w:t>
       </w:r>
       <w:r>
         <w:t>As an independent artist, I want to arrange my artwork into portfolios, so that I can share or display my artwork.</w:t>
@@ -2402,15 +2358,7 @@
         <w:t xml:space="preserve"> - </w:t>
       </w:r>
       <w:r>
-        <w:t xml:space="preserve">As an independent artist, I want to filter search results by the medium, so </w:t>
-      </w:r>
-      <w:proofErr w:type="spellStart"/>
-      <w:r>
-        <w:t>i</w:t>
-      </w:r>
-      <w:proofErr w:type="spellEnd"/>
-      <w:r>
-        <w:t xml:space="preserve"> can quickly find artwork that matches my preferred style. </w:t>
+        <w:t xml:space="preserve">As an independent artist, I want to filter search results by the medium, so i can quickly find artwork that matches my preferred style. </w:t>
       </w:r>
     </w:p>
     <w:p>
@@ -2525,17 +2473,7 @@
         <w:spacing w:after="0"/>
       </w:pPr>
       <w:r>
-        <w:t xml:space="preserve">When I apply </w:t>
-      </w:r>
-      <w:proofErr w:type="spellStart"/>
-      <w:proofErr w:type="gramStart"/>
-      <w:r>
-        <w:t>a</w:t>
-      </w:r>
-      <w:proofErr w:type="spellEnd"/>
-      <w:proofErr w:type="gramEnd"/>
-      <w:r>
-        <w:t xml:space="preserve"> educational background filter, </w:t>
+        <w:t xml:space="preserve">When I apply a educational background filter, </w:t>
       </w:r>
     </w:p>
     <w:p>

</xml_diff>